<commit_message>
WIP refinements, working on attachment block
</commit_message>
<xml_diff>
--- a/docassemble/USCISApplications/data/templates/TPS_addendum_military_service.docx
+++ b/docassemble/USCISApplications/data/templates/TPS_addendum_military_service.docx
@@ -109,41 +109,147 @@
     <w:p/>
     <w:p>
       <w:pPr>
-        <w:pStyle w:val="ListParagraph"/>
-        <w:numPr>
-          <w:ilvl w:val="0"/>
-          <w:numId w:val="1"/>
-        </w:numPr>
-      </w:pPr>
+        <w:ind w:firstLine="360"/>
+      </w:pPr>
+      <w:r>
+        <w:t xml:space="preserve">{{ </w:t>
+      </w:r>
+      <w:proofErr w:type="spellStart"/>
+      <w:r>
+        <w:t>output_checkbox</w:t>
+      </w:r>
+      <w:proofErr w:type="spellEnd"/>
+      <w:r>
+        <w:t>(</w:t>
+      </w:r>
+      <w:r>
+        <w:t>users[</w:t>
+      </w:r>
+      <w:proofErr w:type="spellStart"/>
+      <w:r>
+        <w:t>i</w:t>
+      </w:r>
+      <w:proofErr w:type="spellEnd"/>
+      <w:r>
+        <w:t>].</w:t>
+      </w:r>
+      <w:proofErr w:type="spellStart"/>
+      <w:r>
+        <w:t>served_military</w:t>
+      </w:r>
+      <w:proofErr w:type="spellEnd"/>
+      <w:r>
+        <w:t>) }}</w:t>
+      </w:r>
+      <w:r>
+        <w:tab/>
+      </w:r>
       <w:r>
         <w:t xml:space="preserve">I was a member of the military. </w:t>
+      </w:r>
+    </w:p>
+    <w:p>
+      <w:pPr>
+        <w:ind w:firstLine="360"/>
+      </w:pPr>
+      <w:r>
+        <w:t xml:space="preserve">{{ </w:t>
+      </w:r>
+      <w:proofErr w:type="spellStart"/>
+      <w:r>
+        <w:t>output_checkbox</w:t>
+      </w:r>
+      <w:proofErr w:type="spellEnd"/>
+      <w:r>
+        <w:t>(</w:t>
+      </w:r>
+      <w:r>
+        <w:t>users[</w:t>
+      </w:r>
+      <w:proofErr w:type="spellStart"/>
+      <w:r>
+        <w:t>i</w:t>
+      </w:r>
+      <w:proofErr w:type="spellEnd"/>
+      <w:r>
+        <w:t>].</w:t>
+      </w:r>
+      <w:proofErr w:type="spellStart"/>
+      <w:r>
+        <w:t>served_police</w:t>
+      </w:r>
+      <w:proofErr w:type="spellEnd"/>
+      <w:r>
+        <w:t>) }}</w:t>
+      </w:r>
+      <w:r>
+        <w:tab/>
+      </w:r>
+      <w:r>
+        <w:t>I was a member of a police force.</w:t>
+      </w:r>
+    </w:p>
+    <w:p>
+      <w:pPr>
+        <w:ind w:firstLine="360"/>
+      </w:pPr>
+      <w:r>
+        <w:t xml:space="preserve">{{ </w:t>
+      </w:r>
+      <w:proofErr w:type="spellStart"/>
+      <w:r>
+        <w:t>output_checkbox</w:t>
+      </w:r>
+      <w:proofErr w:type="spellEnd"/>
+      <w:r>
+        <w:t>(</w:t>
+      </w:r>
+      <w:r>
+        <w:t>users[</w:t>
+      </w:r>
+      <w:proofErr w:type="spellStart"/>
+      <w:r>
+        <w:t>i</w:t>
+      </w:r>
+      <w:proofErr w:type="spellEnd"/>
+      <w:r>
+        <w:t>].</w:t>
+      </w:r>
+      <w:proofErr w:type="spellStart"/>
+      <w:r>
+        <w:t>received_weapons_training</w:t>
+      </w:r>
+      <w:proofErr w:type="spellEnd"/>
+      <w:r>
+        <w:t xml:space="preserve"> and not </w:t>
+      </w:r>
+      <w:r>
+        <w:t>users[</w:t>
+      </w:r>
+      <w:proofErr w:type="spellStart"/>
+      <w:r>
+        <w:t>i</w:t>
+      </w:r>
+      <w:proofErr w:type="spellEnd"/>
+      <w:r>
+        <w:t>].</w:t>
+      </w:r>
+      <w:proofErr w:type="spellStart"/>
+      <w:r>
+        <w:t>used_weapon_against_another_person</w:t>
+      </w:r>
+      <w:proofErr w:type="spellEnd"/>
+      <w:r>
+        <w:t>) }}</w:t>
+      </w:r>
+      <w:r>
+        <w:tab/>
+      </w:r>
+      <w:r>
+        <w:t xml:space="preserve">I received weapons training, but I never used weapons against another person. </w:t>
       </w:r>
       <w:bookmarkStart w:id="0" w:name="_GoBack"/>
       <w:bookmarkEnd w:id="0"/>
-    </w:p>
-    <w:p>
-      <w:pPr>
-        <w:pStyle w:val="ListParagraph"/>
-        <w:numPr>
-          <w:ilvl w:val="0"/>
-          <w:numId w:val="1"/>
-        </w:numPr>
-      </w:pPr>
-      <w:r>
-        <w:t>I was a member of a police force.</w:t>
-      </w:r>
-    </w:p>
-    <w:p>
-      <w:pPr>
-        <w:pStyle w:val="ListParagraph"/>
-        <w:numPr>
-          <w:ilvl w:val="0"/>
-          <w:numId w:val="1"/>
-        </w:numPr>
-      </w:pPr>
-      <w:r>
-        <w:t xml:space="preserve">I received weapons training, but I never used weapons against another person. </w:t>
-      </w:r>
     </w:p>
     <w:sectPr>
       <w:pgSz w:w="12240" w:h="15840"/>
@@ -1129,6 +1235,15 @@
 </file>
 
 <file path=customXml/item1.xml><?xml version="1.0" encoding="utf-8"?>
+<?mso-contentType ?>
+<FormTemplates xmlns="http://schemas.microsoft.com/sharepoint/v3/contenttype/forms">
+  <Display>DocumentLibraryForm</Display>
+  <Edit>DocumentLibraryForm</Edit>
+  <New>DocumentLibraryForm</New>
+</FormTemplates>
+</file>
+
+<file path=customXml/item2.xml><?xml version="1.0" encoding="utf-8"?>
 <p:properties xmlns:p="http://schemas.microsoft.com/office/2006/metadata/properties" xmlns:xsi="http://www.w3.org/2001/XMLSchema-instance" xmlns:pc="http://schemas.microsoft.com/office/infopath/2007/PartnerControls">
   <documentManagement>
     <TaxCatchAll xmlns="fc2e0b91-73db-4711-986b-9e7114b1c780" xsi:nil="true"/>
@@ -1144,15 +1259,6 @@
     </SharedWithUsers>
   </documentManagement>
 </p:properties>
-</file>
-
-<file path=customXml/item2.xml><?xml version="1.0" encoding="utf-8"?>
-<?mso-contentType ?>
-<FormTemplates xmlns="http://schemas.microsoft.com/sharepoint/v3/contenttype/forms">
-  <Display>DocumentLibraryForm</Display>
-  <Edit>DocumentLibraryForm</Edit>
-  <New>DocumentLibraryForm</New>
-</FormTemplates>
 </file>
 
 <file path=customXml/item3.xml><?xml version="1.0" encoding="utf-8"?>
@@ -1405,20 +1511,20 @@
 </file>
 
 <file path=customXml/itemProps1.xml><?xml version="1.0" encoding="utf-8"?>
+<ds:datastoreItem xmlns:ds="http://schemas.openxmlformats.org/officeDocument/2006/customXml" ds:itemID="{8F2CDBA2-98E9-497B-8F66-B2ADD27BABBE}">
+  <ds:schemaRefs>
+    <ds:schemaRef ds:uri="http://schemas.microsoft.com/sharepoint/v3/contenttype/forms"/>
+  </ds:schemaRefs>
+</ds:datastoreItem>
+</file>
+
+<file path=customXml/itemProps2.xml><?xml version="1.0" encoding="utf-8"?>
 <ds:datastoreItem xmlns:ds="http://schemas.openxmlformats.org/officeDocument/2006/customXml" ds:itemID="{E4E288A1-004C-489B-89E5-EB39220C58D1}">
   <ds:schemaRefs>
     <ds:schemaRef ds:uri="http://schemas.microsoft.com/office/2006/metadata/properties"/>
     <ds:schemaRef ds:uri="http://schemas.microsoft.com/office/infopath/2007/PartnerControls"/>
     <ds:schemaRef ds:uri="fc2e0b91-73db-4711-986b-9e7114b1c780"/>
     <ds:schemaRef ds:uri="aa22b7f0-1c77-4983-9187-bff8e7aaefd5"/>
-  </ds:schemaRefs>
-</ds:datastoreItem>
-</file>
-
-<file path=customXml/itemProps2.xml><?xml version="1.0" encoding="utf-8"?>
-<ds:datastoreItem xmlns:ds="http://schemas.openxmlformats.org/officeDocument/2006/customXml" ds:itemID="{8F2CDBA2-98E9-497B-8F66-B2ADD27BABBE}">
-  <ds:schemaRefs>
-    <ds:schemaRef ds:uri="http://schemas.microsoft.com/sharepoint/v3/contenttype/forms"/>
   </ds:schemaRefs>
 </ds:datastoreItem>
 </file>

</xml_diff>